<commit_message>
test commit a la fac
</commit_message>
<xml_diff>
--- a/Maxime_Rose_Memoire.docx
+++ b/Maxime_Rose_Memoire.docx
@@ -1,6 +1,6 @@
 
 <file path=word/document.xml><?xml version="1.0" encoding="utf-8"?>
-<w:document xmlns:ve="http://schemas.openxmlformats.org/markup-compatibility/2006" xmlns:o="urn:schemas-microsoft-com:office:office" xmlns:r="http://schemas.openxmlformats.org/officeDocument/2006/relationships" xmlns:m="http://schemas.openxmlformats.org/officeDocument/2006/math" xmlns:v="urn:schemas-microsoft-com:vml" xmlns:wp="http://schemas.openxmlformats.org/drawingml/2006/wordprocessingDrawing" xmlns:w10="urn:schemas-microsoft-com:office:word" xmlns:w="http://schemas.openxmlformats.org/wordprocessingml/2006/main" xmlns:wne="http://schemas.microsoft.com/office/word/2006/wordml">
+<w:document xmlns:wpc="http://schemas.microsoft.com/office/word/2010/wordprocessingCanvas" xmlns:mc="http://schemas.openxmlformats.org/markup-compatibility/2006" xmlns:o="urn:schemas-microsoft-com:office:office" xmlns:r="http://schemas.openxmlformats.org/officeDocument/2006/relationships" xmlns:m="http://schemas.openxmlformats.org/officeDocument/2006/math" xmlns:v="urn:schemas-microsoft-com:vml" xmlns:wp14="http://schemas.microsoft.com/office/word/2010/wordprocessingDrawing" xmlns:wp="http://schemas.openxmlformats.org/drawingml/2006/wordprocessingDrawing" xmlns:w10="urn:schemas-microsoft-com:office:word" xmlns:w="http://schemas.openxmlformats.org/wordprocessingml/2006/main" xmlns:w14="http://schemas.microsoft.com/office/word/2010/wordml" xmlns:wpg="http://schemas.microsoft.com/office/word/2010/wordprocessingGroup" xmlns:wpi="http://schemas.microsoft.com/office/word/2010/wordprocessingInk" xmlns:wne="http://schemas.microsoft.com/office/word/2006/wordml" xmlns:wps="http://schemas.microsoft.com/office/word/2010/wordprocessingShape" mc:Ignorable="w14 wp14">
   <w:body>
     <w:p/>
     <w:p/>
@@ -125,7 +125,7 @@
                     <pic:cNvPicPr/>
                   </pic:nvPicPr>
                   <pic:blipFill>
-                    <a:blip r:embed="rId9" cstate="print"/>
+                    <a:blip r:embed="rId10" cstate="print"/>
                     <a:stretch>
                       <a:fillRect/>
                     </a:stretch>
@@ -391,7 +391,7 @@
                     <pic:cNvPicPr/>
                   </pic:nvPicPr>
                   <pic:blipFill>
-                    <a:blip r:embed="rId10" cstate="print"/>
+                    <a:blip r:embed="rId11" cstate="print"/>
                     <a:stretch>
                       <a:fillRect/>
                     </a:stretch>
@@ -1120,21 +1120,31 @@
       <w:r>
         <w:t xml:space="preserve">. (Voir </w:t>
       </w:r>
-      <w:fldSimple w:instr=" REF _Ref422245465 \h  \* MERGEFORMAT ">
-        <w:r>
-          <w:rPr>
-            <w:u w:val="dotted"/>
-          </w:rPr>
-          <w:t>Figure</w:t>
-        </w:r>
-        <w:r>
-          <w:rPr>
-            <w:sz w:val="20"/>
-            <w:u w:val="dotted"/>
-          </w:rPr>
-          <w:t xml:space="preserve"> 1</w:t>
-        </w:r>
-      </w:fldSimple>
+      <w:r>
+        <w:fldChar w:fldCharType="begin"/>
+      </w:r>
+      <w:r>
+        <w:instrText xml:space="preserve"> REF _Ref422245465 \h  \* MERGEFORMAT </w:instrText>
+      </w:r>
+      <w:r>
+        <w:fldChar w:fldCharType="separate"/>
+      </w:r>
+      <w:r>
+        <w:rPr>
+          <w:u w:val="dotted"/>
+        </w:rPr>
+        <w:t>Figure</w:t>
+      </w:r>
+      <w:r>
+        <w:rPr>
+          <w:sz w:val="20"/>
+          <w:u w:val="dotted"/>
+        </w:rPr>
+        <w:t xml:space="preserve"> 1</w:t>
+      </w:r>
+      <w:r>
+        <w:fldChar w:fldCharType="end"/>
+      </w:r>
       <w:r>
         <w:t>).</w:t>
       </w:r>
@@ -1338,10 +1348,10 @@
                     <pic:cNvPicPr/>
                   </pic:nvPicPr>
                   <pic:blipFill>
-                    <a:blip r:embed="rId11" cstate="print">
+                    <a:blip r:embed="rId12" cstate="print">
                       <a:extLst>
                         <a:ext uri="{28A0092B-C50C-407E-A947-70E740481C1C}">
-                          <a14:useLocalDpi xmlns:a14="http://schemas.microsoft.com/office/drawing/2010/main" xmlns:wps="http://schemas.microsoft.com/office/word/2010/wordprocessingShape" xmlns:wpi="http://schemas.microsoft.com/office/word/2010/wordprocessingInk" xmlns:wpg="http://schemas.microsoft.com/office/word/2010/wordprocessingGroup" xmlns:w14="http://schemas.microsoft.com/office/word/2010/wordml" xmlns:w="http://schemas.openxmlformats.org/wordprocessingml/2006/main" xmlns:w10="urn:schemas-microsoft-com:office:word" xmlns:wp14="http://schemas.microsoft.com/office/word/2010/wordprocessingDrawing" xmlns:v="urn:schemas-microsoft-com:vml" xmlns:o="urn:schemas-microsoft-com:office:office" xmlns:mc="http://schemas.openxmlformats.org/markup-compatibility/2006" xmlns:wpc="http://schemas.microsoft.com/office/word/2010/wordprocessingCanvas" xmlns="" val="0"/>
+                          <a14:useLocalDpi xmlns:a14="http://schemas.microsoft.com/office/drawing/2010/main" val="0"/>
                         </a:ext>
                       </a:extLst>
                     </a:blip>
@@ -1483,18 +1493,10 @@
         <w:t>attribuées</w:t>
       </w:r>
       <w:r>
-        <w:t>……………</w:t>
-      </w:r>
-      <w:proofErr w:type="gramStart"/>
-      <w:r>
-        <w:t>…</w:t>
-      </w:r>
-      <w:r>
-        <w:t>[</w:t>
-      </w:r>
-      <w:proofErr w:type="gramEnd"/>
-      <w:r>
-        <w:t xml:space="preserve"> résumé des parties ]</w:t>
+        <w:t>………………</w:t>
+      </w:r>
+      <w:r>
+        <w:t>[ résumé des parties ]</w:t>
       </w:r>
       <w:r>
         <w:t>………………..</w:t>
@@ -1661,14 +1663,14 @@
         <w:spacing w:after="200"/>
         <w:jc w:val="left"/>
       </w:pPr>
-      <w:proofErr w:type="gramStart"/>
-      <w:r>
-        <w:t>[ Le</w:t>
-      </w:r>
-      <w:proofErr w:type="gramEnd"/>
-      <w:r>
-        <w:t xml:space="preserve"> gros du rapport ]</w:t>
-      </w:r>
+      <w:r>
+        <w:t>[ Le gros du rapport ]</w:t>
+      </w:r>
+      <w:r>
+        <w:t xml:space="preserve">    TEST</w:t>
+      </w:r>
+      <w:bookmarkStart w:id="13" w:name="_GoBack"/>
+      <w:bookmarkEnd w:id="13"/>
     </w:p>
     <w:p>
       <w:pPr>
@@ -1691,12 +1693,12 @@
       <w:pPr>
         <w:pStyle w:val="Titre1"/>
       </w:pPr>
-      <w:bookmarkStart w:id="13" w:name="_Toc443318420"/>
+      <w:bookmarkStart w:id="14" w:name="_Toc443318420"/>
       <w:r>
         <w:lastRenderedPageBreak/>
         <w:t>Conclusion</w:t>
       </w:r>
-      <w:bookmarkEnd w:id="13"/>
+      <w:bookmarkEnd w:id="14"/>
     </w:p>
     <w:p/>
     <w:p>
@@ -1803,10 +1805,10 @@
       </w:pPr>
     </w:p>
     <w:sectPr>
-      <w:headerReference w:type="default" r:id="rId12"/>
-      <w:footerReference w:type="default" r:id="rId13"/>
-      <w:headerReference w:type="first" r:id="rId14"/>
-      <w:footerReference w:type="first" r:id="rId15"/>
+      <w:headerReference w:type="default" r:id="rId13"/>
+      <w:footerReference w:type="default" r:id="rId14"/>
+      <w:headerReference w:type="first" r:id="rId15"/>
+      <w:footerReference w:type="first" r:id="rId16"/>
       <w:pgSz w:w="11906" w:h="16838"/>
       <w:pgMar w:top="1417" w:right="1417" w:bottom="1417" w:left="1417" w:header="1984" w:footer="709" w:gutter="0"/>
       <w:cols w:space="708"/>
@@ -1818,7 +1820,7 @@
 </file>
 
 <file path=word/endnotes.xml><?xml version="1.0" encoding="utf-8"?>
-<w:endnotes xmlns:ve="http://schemas.openxmlformats.org/markup-compatibility/2006" xmlns:o="urn:schemas-microsoft-com:office:office" xmlns:r="http://schemas.openxmlformats.org/officeDocument/2006/relationships" xmlns:m="http://schemas.openxmlformats.org/officeDocument/2006/math" xmlns:v="urn:schemas-microsoft-com:vml" xmlns:wp="http://schemas.openxmlformats.org/drawingml/2006/wordprocessingDrawing" xmlns:w10="urn:schemas-microsoft-com:office:word" xmlns:w="http://schemas.openxmlformats.org/wordprocessingml/2006/main" xmlns:wne="http://schemas.microsoft.com/office/word/2006/wordml">
+<w:endnotes xmlns:wpc="http://schemas.microsoft.com/office/word/2010/wordprocessingCanvas" xmlns:mc="http://schemas.openxmlformats.org/markup-compatibility/2006" xmlns:o="urn:schemas-microsoft-com:office:office" xmlns:r="http://schemas.openxmlformats.org/officeDocument/2006/relationships" xmlns:m="http://schemas.openxmlformats.org/officeDocument/2006/math" xmlns:v="urn:schemas-microsoft-com:vml" xmlns:wp14="http://schemas.microsoft.com/office/word/2010/wordprocessingDrawing" xmlns:wp="http://schemas.openxmlformats.org/drawingml/2006/wordprocessingDrawing" xmlns:w10="urn:schemas-microsoft-com:office:word" xmlns:w="http://schemas.openxmlformats.org/wordprocessingml/2006/main" xmlns:w14="http://schemas.microsoft.com/office/word/2010/wordml" xmlns:wpg="http://schemas.microsoft.com/office/word/2010/wordprocessingGroup" xmlns:wpi="http://schemas.microsoft.com/office/word/2010/wordprocessingInk" xmlns:wne="http://schemas.microsoft.com/office/word/2006/wordml" xmlns:wps="http://schemas.microsoft.com/office/word/2010/wordprocessingShape" mc:Ignorable="w14 wp14">
   <w:endnote w:type="separator" w:id="-1">
     <w:p>
       <w:pPr>
@@ -1843,7 +1845,7 @@
 </file>
 
 <file path=word/footer1.xml><?xml version="1.0" encoding="utf-8"?>
-<w:ftr xmlns:ve="http://schemas.openxmlformats.org/markup-compatibility/2006" xmlns:o="urn:schemas-microsoft-com:office:office" xmlns:r="http://schemas.openxmlformats.org/officeDocument/2006/relationships" xmlns:m="http://schemas.openxmlformats.org/officeDocument/2006/math" xmlns:v="urn:schemas-microsoft-com:vml" xmlns:wp="http://schemas.openxmlformats.org/drawingml/2006/wordprocessingDrawing" xmlns:w10="urn:schemas-microsoft-com:office:word" xmlns:w="http://schemas.openxmlformats.org/wordprocessingml/2006/main" xmlns:wne="http://schemas.microsoft.com/office/word/2006/wordml">
+<w:ftr xmlns:wpc="http://schemas.microsoft.com/office/word/2010/wordprocessingCanvas" xmlns:mc="http://schemas.openxmlformats.org/markup-compatibility/2006" xmlns:o="urn:schemas-microsoft-com:office:office" xmlns:r="http://schemas.openxmlformats.org/officeDocument/2006/relationships" xmlns:m="http://schemas.openxmlformats.org/officeDocument/2006/math" xmlns:v="urn:schemas-microsoft-com:vml" xmlns:wp14="http://schemas.microsoft.com/office/word/2010/wordprocessingDrawing" xmlns:wp="http://schemas.openxmlformats.org/drawingml/2006/wordprocessingDrawing" xmlns:w10="urn:schemas-microsoft-com:office:word" xmlns:w="http://schemas.openxmlformats.org/wordprocessingml/2006/main" xmlns:w14="http://schemas.microsoft.com/office/word/2010/wordml" xmlns:wpg="http://schemas.microsoft.com/office/word/2010/wordprocessingGroup" xmlns:wpi="http://schemas.microsoft.com/office/word/2010/wordprocessingInk" xmlns:wne="http://schemas.microsoft.com/office/word/2006/wordml" xmlns:wps="http://schemas.microsoft.com/office/word/2010/wordprocessingShape" mc:Ignorable="w14 wp14">
   <w:p>
     <w:pPr>
       <w:pStyle w:val="Pieddepage"/>
@@ -1859,8 +1861,8 @@
         <w:lang w:eastAsia="fr-FR"/>
       </w:rPr>
       <w:pict>
-        <v:group id="Group 6" o:spid="_x0000_s4097" style="position:absolute;left:0;text-align:left;margin-left:-50.5pt;margin-top:4.95pt;width:554.9pt;height:31.2pt;z-index:-251640832" coordorigin="124,15952" coordsize="11098,624" o:gfxdata="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">
-          <v:rect id="Rectangle 157" o:spid="_x0000_s4100" style="position:absolute;left:210;top:16037;width:9776;height:454;visibility:visible" o:gfxdata="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" fillcolor="#e11937" stroked="f" strokecolor="#943634">
+        <v:group id="Group 6" o:spid="_x0000_s2049" style="position:absolute;left:0;text-align:left;margin-left:-50.5pt;margin-top:4.95pt;width:554.9pt;height:31.2pt;z-index:-251640832" coordorigin="124,15952" coordsize="11098,624" o:gfxdata="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">
+          <v:rect id="Rectangle 157" o:spid="_x0000_s2052" style="position:absolute;left:210;top:16037;width:9776;height:454;visibility:visible" o:gfxdata="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" fillcolor="#e11937" stroked="f" strokecolor="#943634">
             <v:textbox>
               <w:txbxContent>
                 <w:sdt>
@@ -1874,6 +1876,7 @@
                     <w:dataBinding w:prefixMappings="xmlns:ns0='http://schemas.microsoft.com/office/2006/coverPageProps'" w:xpath="/ns0:CoverPageProperties[1]/ns0:CompanyAddress[1]" w:storeItemID="{55AF091B-3C7A-41E3-B477-F2FDAA23CFDA}"/>
                     <w:text w:multiLine="1"/>
                   </w:sdtPr>
+                  <w:sdtEndPr/>
                   <w:sdtContent>
                     <w:p>
                       <w:pPr>
@@ -1918,7 +1921,7 @@
               </w:txbxContent>
             </v:textbox>
           </v:rect>
-          <v:rect id="Rectangle 158" o:spid="_x0000_s4099" style="position:absolute;left:9939;top:16037;width:1198;height:454;visibility:visible" o:gfxdata="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" fillcolor="#e11937" stroked="f">
+          <v:rect id="Rectangle 158" o:spid="_x0000_s2051" style="position:absolute;left:9939;top:16037;width:1198;height:454;visibility:visible" o:gfxdata="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" fillcolor="#e11937" stroked="f">
             <v:textbox>
               <w:txbxContent>
                 <w:p>
@@ -1948,7 +1951,7 @@
                       <w:noProof/>
                       <w:color w:val="FFFFFF" w:themeColor="background1"/>
                     </w:rPr>
-                    <w:t>3</w:t>
+                    <w:t>7</w:t>
                   </w:r>
                   <w:r>
                     <w:rPr>
@@ -1960,7 +1963,7 @@
               </w:txbxContent>
             </v:textbox>
           </v:rect>
-          <v:rect id="Rectangle 159" o:spid="_x0000_s4098" style="position:absolute;left:124;top:15952;width:11098;height:624;visibility:visible" o:gfxdata="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" filled="f"/>
+          <v:rect id="Rectangle 159" o:spid="_x0000_s2050" style="position:absolute;left:124;top:15952;width:11098;height:624;visibility:visible" o:gfxdata="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" filled="f"/>
         </v:group>
       </w:pict>
     </w:r>
@@ -1969,7 +1972,7 @@
 </file>
 
 <file path=word/footer2.xml><?xml version="1.0" encoding="utf-8"?>
-<w:ftr xmlns:ve="http://schemas.openxmlformats.org/markup-compatibility/2006" xmlns:o="urn:schemas-microsoft-com:office:office" xmlns:r="http://schemas.openxmlformats.org/officeDocument/2006/relationships" xmlns:m="http://schemas.openxmlformats.org/officeDocument/2006/math" xmlns:v="urn:schemas-microsoft-com:vml" xmlns:wp="http://schemas.openxmlformats.org/drawingml/2006/wordprocessingDrawing" xmlns:w10="urn:schemas-microsoft-com:office:word" xmlns:w="http://schemas.openxmlformats.org/wordprocessingml/2006/main" xmlns:wne="http://schemas.microsoft.com/office/word/2006/wordml">
+<w:ftr xmlns:wpc="http://schemas.microsoft.com/office/word/2010/wordprocessingCanvas" xmlns:mc="http://schemas.openxmlformats.org/markup-compatibility/2006" xmlns:o="urn:schemas-microsoft-com:office:office" xmlns:r="http://schemas.openxmlformats.org/officeDocument/2006/relationships" xmlns:m="http://schemas.openxmlformats.org/officeDocument/2006/math" xmlns:v="urn:schemas-microsoft-com:vml" xmlns:wp14="http://schemas.microsoft.com/office/word/2010/wordprocessingDrawing" xmlns:wp="http://schemas.openxmlformats.org/drawingml/2006/wordprocessingDrawing" xmlns:w10="urn:schemas-microsoft-com:office:word" xmlns:w="http://schemas.openxmlformats.org/wordprocessingml/2006/main" xmlns:w14="http://schemas.microsoft.com/office/word/2010/wordml" xmlns:wpg="http://schemas.microsoft.com/office/word/2010/wordprocessingGroup" xmlns:wpi="http://schemas.microsoft.com/office/word/2010/wordprocessingInk" xmlns:wne="http://schemas.microsoft.com/office/word/2006/wordml" xmlns:wps="http://schemas.microsoft.com/office/word/2010/wordprocessingShape" mc:Ignorable="w14 wp14">
   <w:p>
     <w:pPr>
       <w:pStyle w:val="Pieddepage"/>
@@ -1985,7 +1988,7 @@
 </file>
 
 <file path=word/footnotes.xml><?xml version="1.0" encoding="utf-8"?>
-<w:footnotes xmlns:ve="http://schemas.openxmlformats.org/markup-compatibility/2006" xmlns:o="urn:schemas-microsoft-com:office:office" xmlns:r="http://schemas.openxmlformats.org/officeDocument/2006/relationships" xmlns:m="http://schemas.openxmlformats.org/officeDocument/2006/math" xmlns:v="urn:schemas-microsoft-com:vml" xmlns:wp="http://schemas.openxmlformats.org/drawingml/2006/wordprocessingDrawing" xmlns:w10="urn:schemas-microsoft-com:office:word" xmlns:w="http://schemas.openxmlformats.org/wordprocessingml/2006/main" xmlns:wne="http://schemas.microsoft.com/office/word/2006/wordml">
+<w:footnotes xmlns:wpc="http://schemas.microsoft.com/office/word/2010/wordprocessingCanvas" xmlns:mc="http://schemas.openxmlformats.org/markup-compatibility/2006" xmlns:o="urn:schemas-microsoft-com:office:office" xmlns:r="http://schemas.openxmlformats.org/officeDocument/2006/relationships" xmlns:m="http://schemas.openxmlformats.org/officeDocument/2006/math" xmlns:v="urn:schemas-microsoft-com:vml" xmlns:wp14="http://schemas.microsoft.com/office/word/2010/wordprocessingDrawing" xmlns:wp="http://schemas.openxmlformats.org/drawingml/2006/wordprocessingDrawing" xmlns:w10="urn:schemas-microsoft-com:office:word" xmlns:w="http://schemas.openxmlformats.org/wordprocessingml/2006/main" xmlns:w14="http://schemas.microsoft.com/office/word/2010/wordml" xmlns:wpg="http://schemas.microsoft.com/office/word/2010/wordprocessingGroup" xmlns:wpi="http://schemas.microsoft.com/office/word/2010/wordprocessingInk" xmlns:wne="http://schemas.microsoft.com/office/word/2006/wordml" xmlns:wps="http://schemas.microsoft.com/office/word/2010/wordprocessingShape" mc:Ignorable="w14 wp14">
   <w:footnote w:type="separator" w:id="-1">
     <w:p>
       <w:pPr>
@@ -2026,7 +2029,7 @@
 </file>
 
 <file path=word/header1.xml><?xml version="1.0" encoding="utf-8"?>
-<w:hdr xmlns:ve="http://schemas.openxmlformats.org/markup-compatibility/2006" xmlns:o="urn:schemas-microsoft-com:office:office" xmlns:r="http://schemas.openxmlformats.org/officeDocument/2006/relationships" xmlns:m="http://schemas.openxmlformats.org/officeDocument/2006/math" xmlns:v="urn:schemas-microsoft-com:vml" xmlns:wp="http://schemas.openxmlformats.org/drawingml/2006/wordprocessingDrawing" xmlns:w10="urn:schemas-microsoft-com:office:word" xmlns:w="http://schemas.openxmlformats.org/wordprocessingml/2006/main" xmlns:wne="http://schemas.microsoft.com/office/word/2006/wordml">
+<w:hdr xmlns:wpc="http://schemas.microsoft.com/office/word/2010/wordprocessingCanvas" xmlns:mc="http://schemas.openxmlformats.org/markup-compatibility/2006" xmlns:o="urn:schemas-microsoft-com:office:office" xmlns:r="http://schemas.openxmlformats.org/officeDocument/2006/relationships" xmlns:m="http://schemas.openxmlformats.org/officeDocument/2006/math" xmlns:v="urn:schemas-microsoft-com:vml" xmlns:wp14="http://schemas.microsoft.com/office/word/2010/wordprocessingDrawing" xmlns:wp="http://schemas.openxmlformats.org/drawingml/2006/wordprocessingDrawing" xmlns:w10="urn:schemas-microsoft-com:office:word" xmlns:w="http://schemas.openxmlformats.org/wordprocessingml/2006/main" xmlns:w14="http://schemas.microsoft.com/office/word/2010/wordml" xmlns:wpg="http://schemas.microsoft.com/office/word/2010/wordprocessingGroup" xmlns:wpi="http://schemas.microsoft.com/office/word/2010/wordprocessingInk" xmlns:wne="http://schemas.microsoft.com/office/word/2006/wordml" xmlns:wps="http://schemas.microsoft.com/office/word/2010/wordprocessingShape" mc:Ignorable="w14 wp14">
   <w:p>
     <w:pPr>
       <w:pStyle w:val="En-tte"/>
@@ -2134,7 +2137,7 @@
 </file>
 
 <file path=word/header2.xml><?xml version="1.0" encoding="utf-8"?>
-<w:hdr xmlns:ve="http://schemas.openxmlformats.org/markup-compatibility/2006" xmlns:o="urn:schemas-microsoft-com:office:office" xmlns:r="http://schemas.openxmlformats.org/officeDocument/2006/relationships" xmlns:m="http://schemas.openxmlformats.org/officeDocument/2006/math" xmlns:v="urn:schemas-microsoft-com:vml" xmlns:wp="http://schemas.openxmlformats.org/drawingml/2006/wordprocessingDrawing" xmlns:w10="urn:schemas-microsoft-com:office:word" xmlns:w="http://schemas.openxmlformats.org/wordprocessingml/2006/main" xmlns:wne="http://schemas.microsoft.com/office/word/2006/wordml">
+<w:hdr xmlns:wpc="http://schemas.microsoft.com/office/word/2010/wordprocessingCanvas" xmlns:mc="http://schemas.openxmlformats.org/markup-compatibility/2006" xmlns:o="urn:schemas-microsoft-com:office:office" xmlns:r="http://schemas.openxmlformats.org/officeDocument/2006/relationships" xmlns:m="http://schemas.openxmlformats.org/officeDocument/2006/math" xmlns:v="urn:schemas-microsoft-com:vml" xmlns:wp14="http://schemas.microsoft.com/office/word/2010/wordprocessingDrawing" xmlns:wp="http://schemas.openxmlformats.org/drawingml/2006/wordprocessingDrawing" xmlns:w10="urn:schemas-microsoft-com:office:word" xmlns:w="http://schemas.openxmlformats.org/wordprocessingml/2006/main" xmlns:w14="http://schemas.microsoft.com/office/word/2010/wordml" xmlns:wpg="http://schemas.microsoft.com/office/word/2010/wordprocessingGroup" xmlns:wpi="http://schemas.microsoft.com/office/word/2010/wordprocessingInk" xmlns:wne="http://schemas.microsoft.com/office/word/2006/wordml" xmlns:wps="http://schemas.microsoft.com/office/word/2010/wordprocessingShape" mc:Ignorable="w14 wp14">
   <w:p>
     <w:pPr>
       <w:pStyle w:val="En-tte"/>
@@ -2242,7 +2245,7 @@
 </file>
 
 <file path=word/numbering.xml><?xml version="1.0" encoding="utf-8"?>
-<w:numbering xmlns:ve="http://schemas.openxmlformats.org/markup-compatibility/2006" xmlns:o="urn:schemas-microsoft-com:office:office" xmlns:r="http://schemas.openxmlformats.org/officeDocument/2006/relationships" xmlns:m="http://schemas.openxmlformats.org/officeDocument/2006/math" xmlns:v="urn:schemas-microsoft-com:vml" xmlns:wp="http://schemas.openxmlformats.org/drawingml/2006/wordprocessingDrawing" xmlns:w10="urn:schemas-microsoft-com:office:word" xmlns:w="http://schemas.openxmlformats.org/wordprocessingml/2006/main" xmlns:wne="http://schemas.microsoft.com/office/word/2006/wordml">
+<w:numbering xmlns:wpc="http://schemas.microsoft.com/office/word/2010/wordprocessingCanvas" xmlns:mc="http://schemas.openxmlformats.org/markup-compatibility/2006" xmlns:o="urn:schemas-microsoft-com:office:office" xmlns:r="http://schemas.openxmlformats.org/officeDocument/2006/relationships" xmlns:m="http://schemas.openxmlformats.org/officeDocument/2006/math" xmlns:v="urn:schemas-microsoft-com:vml" xmlns:wp14="http://schemas.microsoft.com/office/word/2010/wordprocessingDrawing" xmlns:wp="http://schemas.openxmlformats.org/drawingml/2006/wordprocessingDrawing" xmlns:w10="urn:schemas-microsoft-com:office:word" xmlns:w="http://schemas.openxmlformats.org/wordprocessingml/2006/main" xmlns:w14="http://schemas.microsoft.com/office/word/2010/wordml" xmlns:wpg="http://schemas.microsoft.com/office/word/2010/wordprocessingGroup" xmlns:wpi="http://schemas.microsoft.com/office/word/2010/wordprocessingInk" xmlns:wne="http://schemas.microsoft.com/office/word/2006/wordml" xmlns:wps="http://schemas.microsoft.com/office/word/2010/wordprocessingShape" mc:Ignorable="w14 wp14">
   <w:abstractNum w:abstractNumId="0">
     <w:nsid w:val="073A6CC2"/>
     <w:multiLevelType w:val="hybridMultilevel"/>
@@ -2942,7 +2945,7 @@
 </file>
 
 <file path=word/styles.xml><?xml version="1.0" encoding="utf-8"?>
-<w:styles xmlns:r="http://schemas.openxmlformats.org/officeDocument/2006/relationships" xmlns:w="http://schemas.openxmlformats.org/wordprocessingml/2006/main">
+<w:styles xmlns:mc="http://schemas.openxmlformats.org/markup-compatibility/2006" xmlns:r="http://schemas.openxmlformats.org/officeDocument/2006/relationships" xmlns:w="http://schemas.openxmlformats.org/wordprocessingml/2006/main" xmlns:w14="http://schemas.microsoft.com/office/word/2010/wordml" mc:Ignorable="w14">
   <w:docDefaults>
     <w:rPrDefault>
       <w:rPr>
@@ -3225,7 +3228,6 @@
     <w:uiPriority w:val="99"/>
     <w:semiHidden/>
     <w:unhideWhenUsed/>
-    <w:qFormat/>
     <w:tblPr>
       <w:tblInd w:w="0" w:type="dxa"/>
       <w:tblCellMar>
@@ -4458,7 +4460,7 @@
         </a:ln>
         <a:extLst>
           <a:ext uri="{909E8E84-426E-40DD-AFC4-6F175D3DCCD1}">
-            <a14:hiddenFill xmlns:a14="http://schemas.microsoft.com/office/drawing/2010/main" xmlns="">
+            <a14:hiddenFill xmlns:a14="http://schemas.microsoft.com/office/drawing/2010/main">
               <a:solidFill>
                 <a:srgbClr val="FFFFFF"/>
               </a:solidFill>
@@ -4500,7 +4502,7 @@
 </file>
 
 <file path=customXml/itemProps2.xml><?xml version="1.0" encoding="utf-8"?>
-<ds:datastoreItem xmlns:ds="http://schemas.openxmlformats.org/officeDocument/2006/customXml" ds:itemID="{F6EE6937-99D2-4A2D-8F73-DB7FE6096905}">
+<ds:datastoreItem xmlns:ds="http://schemas.openxmlformats.org/officeDocument/2006/customXml" ds:itemID="{E955C586-C7BD-4C18-822E-C1CD1A9AAC5D}">
   <ds:schemaRefs>
     <ds:schemaRef ds:uri="http://schemas.openxmlformats.org/officeDocument/2006/bibliography"/>
   </ds:schemaRefs>

</xml_diff>

<commit_message>
create semaine 12 & mod memoire
</commit_message>
<xml_diff>
--- a/Maxime_Rose_Memoire.docx
+++ b/Maxime_Rose_Memoire.docx
@@ -1,6 +1,6 @@
 
 <file path=word/document.xml><?xml version="1.0" encoding="utf-8"?>
-<w:document xmlns:wpc="http://schemas.microsoft.com/office/word/2010/wordprocessingCanvas" xmlns:mc="http://schemas.openxmlformats.org/markup-compatibility/2006" xmlns:o="urn:schemas-microsoft-com:office:office" xmlns:r="http://schemas.openxmlformats.org/officeDocument/2006/relationships" xmlns:m="http://schemas.openxmlformats.org/officeDocument/2006/math" xmlns:v="urn:schemas-microsoft-com:vml" xmlns:wp14="http://schemas.microsoft.com/office/word/2010/wordprocessingDrawing" xmlns:wp="http://schemas.openxmlformats.org/drawingml/2006/wordprocessingDrawing" xmlns:w10="urn:schemas-microsoft-com:office:word" xmlns:w="http://schemas.openxmlformats.org/wordprocessingml/2006/main" xmlns:w14="http://schemas.microsoft.com/office/word/2010/wordml" xmlns:wpg="http://schemas.microsoft.com/office/word/2010/wordprocessingGroup" xmlns:wpi="http://schemas.microsoft.com/office/word/2010/wordprocessingInk" xmlns:wne="http://schemas.microsoft.com/office/word/2006/wordml" xmlns:wps="http://schemas.microsoft.com/office/word/2010/wordprocessingShape" mc:Ignorable="w14 wp14">
+<w:document xmlns:ve="http://schemas.openxmlformats.org/markup-compatibility/2006" xmlns:o="urn:schemas-microsoft-com:office:office" xmlns:r="http://schemas.openxmlformats.org/officeDocument/2006/relationships" xmlns:m="http://schemas.openxmlformats.org/officeDocument/2006/math" xmlns:v="urn:schemas-microsoft-com:vml" xmlns:wp="http://schemas.openxmlformats.org/drawingml/2006/wordprocessingDrawing" xmlns:w10="urn:schemas-microsoft-com:office:word" xmlns:w="http://schemas.openxmlformats.org/wordprocessingml/2006/main" xmlns:wne="http://schemas.microsoft.com/office/word/2006/wordml">
   <w:body>
     <w:p/>
     <w:p/>
@@ -125,7 +125,7 @@
                     <pic:cNvPicPr/>
                   </pic:nvPicPr>
                   <pic:blipFill>
-                    <a:blip r:embed="rId10" cstate="print"/>
+                    <a:blip r:embed="rId9" cstate="print"/>
                     <a:stretch>
                       <a:fillRect/>
                     </a:stretch>
@@ -324,8 +324,16 @@
         <w:rPr>
           <w:color w:val="7F7F7F" w:themeColor="text1" w:themeTint="80"/>
         </w:rPr>
-        <w:t xml:space="preserve"> L. Devendeville</w:t>
-      </w:r>
+        <w:t xml:space="preserve"> L. </w:t>
+      </w:r>
+      <w:proofErr w:type="spellStart"/>
+      <w:r>
+        <w:rPr>
+          <w:color w:val="7F7F7F" w:themeColor="text1" w:themeTint="80"/>
+        </w:rPr>
+        <w:t>Devendeville</w:t>
+      </w:r>
+      <w:proofErr w:type="spellEnd"/>
     </w:p>
     <w:p>
       <w:pPr>
@@ -391,7 +399,7 @@
                     <pic:cNvPicPr/>
                   </pic:nvPicPr>
                   <pic:blipFill>
-                    <a:blip r:embed="rId11" cstate="print"/>
+                    <a:blip r:embed="rId10" cstate="print"/>
                     <a:stretch>
                       <a:fillRect/>
                     </a:stretch>
@@ -425,6 +433,7 @@
         <w:pStyle w:val="Titre1"/>
       </w:pPr>
       <w:bookmarkStart w:id="5" w:name="_Toc443318415"/>
+      <w:proofErr w:type="spellStart"/>
       <w:r>
         <w:t>Avant-</w:t>
       </w:r>
@@ -432,6 +441,7 @@
         <w:t>Propos</w:t>
       </w:r>
       <w:bookmarkEnd w:id="5"/>
+      <w:proofErr w:type="spellEnd"/>
     </w:p>
     <w:p/>
     <w:p/>
@@ -473,7 +483,15 @@
         <w:t xml:space="preserve"> Et plus particulièrement </w:t>
       </w:r>
       <w:r>
-        <w:t>Laure Devendeville, ma</w:t>
+        <w:t xml:space="preserve">Laure </w:t>
+      </w:r>
+      <w:proofErr w:type="spellStart"/>
+      <w:r>
+        <w:t>Devendeville</w:t>
+      </w:r>
+      <w:proofErr w:type="spellEnd"/>
+      <w:r>
+        <w:t>, ma</w:t>
       </w:r>
       <w:r>
         <w:t xml:space="preserve"> tutr</w:t>
@@ -1120,31 +1138,21 @@
       <w:r>
         <w:t xml:space="preserve">. (Voir </w:t>
       </w:r>
-      <w:r>
-        <w:fldChar w:fldCharType="begin"/>
-      </w:r>
-      <w:r>
-        <w:instrText xml:space="preserve"> REF _Ref422245465 \h  \* MERGEFORMAT </w:instrText>
-      </w:r>
-      <w:r>
-        <w:fldChar w:fldCharType="separate"/>
-      </w:r>
-      <w:r>
-        <w:rPr>
-          <w:u w:val="dotted"/>
-        </w:rPr>
-        <w:t>Figure</w:t>
-      </w:r>
-      <w:r>
-        <w:rPr>
-          <w:sz w:val="20"/>
-          <w:u w:val="dotted"/>
-        </w:rPr>
-        <w:t xml:space="preserve"> 1</w:t>
-      </w:r>
-      <w:r>
-        <w:fldChar w:fldCharType="end"/>
-      </w:r>
+      <w:fldSimple w:instr=" REF _Ref422245465 \h  \* MERGEFORMAT ">
+        <w:r>
+          <w:rPr>
+            <w:u w:val="dotted"/>
+          </w:rPr>
+          <w:t>Figure</w:t>
+        </w:r>
+        <w:r>
+          <w:rPr>
+            <w:sz w:val="20"/>
+            <w:u w:val="dotted"/>
+          </w:rPr>
+          <w:t xml:space="preserve"> 1</w:t>
+        </w:r>
+      </w:fldSimple>
       <w:r>
         <w:t>).</w:t>
       </w:r>
@@ -1205,10 +1213,26 @@
     </w:p>
     <w:p>
       <w:r>
-        <w:t>Je fais partie de la business team des Nouvelles Technologies de l’Information et de l’Internet</w:t>
-      </w:r>
-      <w:r>
-        <w:t xml:space="preserve">, et plus particulièrement de l’équipe IT-ToolBox. Cette équipe est </w:t>
+        <w:t xml:space="preserve">Je fais partie </w:t>
+      </w:r>
+      <w:proofErr w:type="gramStart"/>
+      <w:r>
+        <w:t>de la</w:t>
+      </w:r>
+      <w:proofErr w:type="gramEnd"/>
+      <w:r>
+        <w:t xml:space="preserve"> business team des Nouvelles Technologies de l’Information et de l’Internet</w:t>
+      </w:r>
+      <w:r>
+        <w:t>, et plus particulièrement de l’équipe IT-</w:t>
+      </w:r>
+      <w:proofErr w:type="spellStart"/>
+      <w:r>
+        <w:t>ToolBox</w:t>
+      </w:r>
+      <w:proofErr w:type="spellEnd"/>
+      <w:r>
+        <w:t xml:space="preserve">. Cette équipe est </w:t>
       </w:r>
       <w:r>
         <w:t>composée</w:t>
@@ -1348,10 +1372,10 @@
                     <pic:cNvPicPr/>
                   </pic:nvPicPr>
                   <pic:blipFill>
-                    <a:blip r:embed="rId12" cstate="print">
+                    <a:blip r:embed="rId11" cstate="print">
                       <a:extLst>
                         <a:ext uri="{28A0092B-C50C-407E-A947-70E740481C1C}">
-                          <a14:useLocalDpi xmlns:a14="http://schemas.microsoft.com/office/drawing/2010/main" val="0"/>
+                          <a14:useLocalDpi xmlns:a14="http://schemas.microsoft.com/office/drawing/2010/main" xmlns:wps="http://schemas.microsoft.com/office/word/2010/wordprocessingShape" xmlns:wpi="http://schemas.microsoft.com/office/word/2010/wordprocessingInk" xmlns:wpg="http://schemas.microsoft.com/office/word/2010/wordprocessingGroup" xmlns:w14="http://schemas.microsoft.com/office/word/2010/wordml" xmlns:w="http://schemas.openxmlformats.org/wordprocessingml/2006/main" xmlns:w10="urn:schemas-microsoft-com:office:word" xmlns:wp14="http://schemas.microsoft.com/office/word/2010/wordprocessingDrawing" xmlns:v="urn:schemas-microsoft-com:vml" xmlns:o="urn:schemas-microsoft-com:office:office" xmlns:mc="http://schemas.openxmlformats.org/markup-compatibility/2006" xmlns:wpc="http://schemas.microsoft.com/office/word/2010/wordprocessingCanvas" xmlns="" val="0"/>
                         </a:ext>
                       </a:extLst>
                     </a:blip>
@@ -1496,7 +1520,13 @@
         <w:t>………………</w:t>
       </w:r>
       <w:r>
-        <w:t>[ résumé des parties ]</w:t>
+        <w:t xml:space="preserve"> [Résumé des parties</w:t>
+      </w:r>
+      <w:r>
+        <w:t>]</w:t>
+      </w:r>
+      <w:r>
+        <w:t xml:space="preserve"> </w:t>
       </w:r>
       <w:r>
         <w:t>………………..</w:t>
@@ -1505,12 +1535,83 @@
         <w:t>.</w:t>
       </w:r>
     </w:p>
-    <w:p>
-      <w:r>
-        <w:t>.</w:t>
-      </w:r>
-    </w:p>
     <w:p/>
+    <w:p>
+      <w:r>
+        <w:t xml:space="preserve">Outils utilisés : </w:t>
+      </w:r>
+    </w:p>
+    <w:p>
+      <w:pPr>
+        <w:pStyle w:val="Paragraphedeliste"/>
+        <w:numPr>
+          <w:ilvl w:val="0"/>
+          <w:numId w:val="10"/>
+        </w:numPr>
+      </w:pPr>
+      <w:r>
+        <w:t>IDE : Eclipse</w:t>
+      </w:r>
+    </w:p>
+    <w:p>
+      <w:pPr>
+        <w:pStyle w:val="Paragraphedeliste"/>
+        <w:numPr>
+          <w:ilvl w:val="0"/>
+          <w:numId w:val="10"/>
+        </w:numPr>
+      </w:pPr>
+      <w:r>
+        <w:t xml:space="preserve">Projet : </w:t>
+      </w:r>
+      <w:proofErr w:type="spellStart"/>
+      <w:r>
+        <w:t>Maven</w:t>
+      </w:r>
+      <w:proofErr w:type="spellEnd"/>
+    </w:p>
+    <w:p>
+      <w:pPr>
+        <w:pStyle w:val="Paragraphedeliste"/>
+        <w:numPr>
+          <w:ilvl w:val="0"/>
+          <w:numId w:val="10"/>
+        </w:numPr>
+      </w:pPr>
+      <w:proofErr w:type="spellStart"/>
+      <w:r>
+        <w:t>Versionning</w:t>
+      </w:r>
+      <w:proofErr w:type="spellEnd"/>
+      <w:r>
+        <w:t xml:space="preserve"> : Git (au </w:t>
+      </w:r>
+      <w:proofErr w:type="spellStart"/>
+      <w:r>
+        <w:t>debut</w:t>
+      </w:r>
+      <w:proofErr w:type="spellEnd"/>
+      <w:r>
+        <w:t xml:space="preserve"> SVN)</w:t>
+      </w:r>
+    </w:p>
+    <w:p>
+      <w:pPr>
+        <w:pStyle w:val="Paragraphedeliste"/>
+        <w:numPr>
+          <w:ilvl w:val="0"/>
+          <w:numId w:val="10"/>
+        </w:numPr>
+      </w:pPr>
+      <w:r>
+        <w:t xml:space="preserve">Gestion de projet : </w:t>
+      </w:r>
+      <w:proofErr w:type="spellStart"/>
+      <w:r>
+        <w:t>Redmine</w:t>
+      </w:r>
+      <w:proofErr w:type="spellEnd"/>
+    </w:p>
     <w:p/>
     <w:p>
       <w:r>
@@ -1557,7 +1658,15 @@
         <w:t>nommée</w:t>
       </w:r>
       <w:r>
-        <w:t xml:space="preserve"> OpenFramework (OF) qui permet de collecter des flux dans le parc d’application d’une entreprise. Ce grand nombre de </w:t>
+        <w:t xml:space="preserve"> </w:t>
+      </w:r>
+      <w:proofErr w:type="spellStart"/>
+      <w:r>
+        <w:t>OpenFramework</w:t>
+      </w:r>
+      <w:proofErr w:type="spellEnd"/>
+      <w:r>
+        <w:t xml:space="preserve"> (OF) qui permet de collecter des flux dans le parc d’application d’une entreprise. Ce grand nombre de </w:t>
       </w:r>
       <w:r>
         <w:t>données</w:t>
@@ -1615,7 +1724,15 @@
         <w:t>Framework</w:t>
       </w:r>
       <w:r>
-        <w:t xml:space="preserve"> Spring Data, qui va collecter les flux</w:t>
+        <w:t xml:space="preserve"> </w:t>
+      </w:r>
+      <w:proofErr w:type="spellStart"/>
+      <w:r>
+        <w:t>Spring</w:t>
+      </w:r>
+      <w:proofErr w:type="spellEnd"/>
+      <w:r>
+        <w:t xml:space="preserve"> Data, qui va collecter les flux</w:t>
       </w:r>
       <w:r>
         <w:t xml:space="preserve"> venant d’un ESB</w:t>
@@ -1627,10 +1744,34 @@
         <w:footnoteReference w:id="1"/>
       </w:r>
       <w:r>
-        <w:t>, et les insérer dans le moteur de recherche, ElasticSearch. Le second projet est une application web utilisant AngularJS, qui va chercher les données</w:t>
-      </w:r>
-      <w:r>
-        <w:t xml:space="preserve"> dans ElasticSearch, pour les afficher</w:t>
+        <w:t xml:space="preserve">, et les insérer dans le moteur de recherche, </w:t>
+      </w:r>
+      <w:proofErr w:type="spellStart"/>
+      <w:r>
+        <w:t>ElasticSearch</w:t>
+      </w:r>
+      <w:proofErr w:type="spellEnd"/>
+      <w:r>
+        <w:t xml:space="preserve">. Le second projet est une application web utilisant </w:t>
+      </w:r>
+      <w:proofErr w:type="spellStart"/>
+      <w:r>
+        <w:t>AngularJS</w:t>
+      </w:r>
+      <w:proofErr w:type="spellEnd"/>
+      <w:r>
+        <w:t>, qui va chercher les données</w:t>
+      </w:r>
+      <w:r>
+        <w:t xml:space="preserve"> dans </w:t>
+      </w:r>
+      <w:proofErr w:type="spellStart"/>
+      <w:r>
+        <w:t>ElasticSearch</w:t>
+      </w:r>
+      <w:proofErr w:type="spellEnd"/>
+      <w:r>
+        <w:t>, pour les afficher</w:t>
       </w:r>
       <w:r>
         <w:t xml:space="preserve"> dans l’interface web</w:t>
@@ -1663,8 +1804,13 @@
         <w:spacing w:after="200"/>
         <w:jc w:val="left"/>
       </w:pPr>
-      <w:r>
-        <w:t>[ Le gros du rapport ]</w:t>
+      <w:proofErr w:type="gramStart"/>
+      <w:r>
+        <w:t>[ Le</w:t>
+      </w:r>
+      <w:proofErr w:type="gramEnd"/>
+      <w:r>
+        <w:t xml:space="preserve"> gros du rapport ]</w:t>
       </w:r>
       <w:r>
         <w:t xml:space="preserve">    TEST</w:t>
@@ -1805,10 +1951,10 @@
       </w:pPr>
     </w:p>
     <w:sectPr>
-      <w:headerReference w:type="default" r:id="rId13"/>
-      <w:footerReference w:type="default" r:id="rId14"/>
-      <w:headerReference w:type="first" r:id="rId15"/>
-      <w:footerReference w:type="first" r:id="rId16"/>
+      <w:headerReference w:type="default" r:id="rId12"/>
+      <w:footerReference w:type="default" r:id="rId13"/>
+      <w:headerReference w:type="first" r:id="rId14"/>
+      <w:footerReference w:type="first" r:id="rId15"/>
       <w:pgSz w:w="11906" w:h="16838"/>
       <w:pgMar w:top="1417" w:right="1417" w:bottom="1417" w:left="1417" w:header="1984" w:footer="709" w:gutter="0"/>
       <w:cols w:space="708"/>
@@ -1820,7 +1966,7 @@
 </file>
 
 <file path=word/endnotes.xml><?xml version="1.0" encoding="utf-8"?>
-<w:endnotes xmlns:wpc="http://schemas.microsoft.com/office/word/2010/wordprocessingCanvas" xmlns:mc="http://schemas.openxmlformats.org/markup-compatibility/2006" xmlns:o="urn:schemas-microsoft-com:office:office" xmlns:r="http://schemas.openxmlformats.org/officeDocument/2006/relationships" xmlns:m="http://schemas.openxmlformats.org/officeDocument/2006/math" xmlns:v="urn:schemas-microsoft-com:vml" xmlns:wp14="http://schemas.microsoft.com/office/word/2010/wordprocessingDrawing" xmlns:wp="http://schemas.openxmlformats.org/drawingml/2006/wordprocessingDrawing" xmlns:w10="urn:schemas-microsoft-com:office:word" xmlns:w="http://schemas.openxmlformats.org/wordprocessingml/2006/main" xmlns:w14="http://schemas.microsoft.com/office/word/2010/wordml" xmlns:wpg="http://schemas.microsoft.com/office/word/2010/wordprocessingGroup" xmlns:wpi="http://schemas.microsoft.com/office/word/2010/wordprocessingInk" xmlns:wne="http://schemas.microsoft.com/office/word/2006/wordml" xmlns:wps="http://schemas.microsoft.com/office/word/2010/wordprocessingShape" mc:Ignorable="w14 wp14">
+<w:endnotes xmlns:ve="http://schemas.openxmlformats.org/markup-compatibility/2006" xmlns:o="urn:schemas-microsoft-com:office:office" xmlns:r="http://schemas.openxmlformats.org/officeDocument/2006/relationships" xmlns:m="http://schemas.openxmlformats.org/officeDocument/2006/math" xmlns:v="urn:schemas-microsoft-com:vml" xmlns:wp="http://schemas.openxmlformats.org/drawingml/2006/wordprocessingDrawing" xmlns:w10="urn:schemas-microsoft-com:office:word" xmlns:w="http://schemas.openxmlformats.org/wordprocessingml/2006/main" xmlns:wne="http://schemas.microsoft.com/office/word/2006/wordml">
   <w:endnote w:type="separator" w:id="-1">
     <w:p>
       <w:pPr>
@@ -1845,7 +1991,7 @@
 </file>
 
 <file path=word/footer1.xml><?xml version="1.0" encoding="utf-8"?>
-<w:ftr xmlns:wpc="http://schemas.microsoft.com/office/word/2010/wordprocessingCanvas" xmlns:mc="http://schemas.openxmlformats.org/markup-compatibility/2006" xmlns:o="urn:schemas-microsoft-com:office:office" xmlns:r="http://schemas.openxmlformats.org/officeDocument/2006/relationships" xmlns:m="http://schemas.openxmlformats.org/officeDocument/2006/math" xmlns:v="urn:schemas-microsoft-com:vml" xmlns:wp14="http://schemas.microsoft.com/office/word/2010/wordprocessingDrawing" xmlns:wp="http://schemas.openxmlformats.org/drawingml/2006/wordprocessingDrawing" xmlns:w10="urn:schemas-microsoft-com:office:word" xmlns:w="http://schemas.openxmlformats.org/wordprocessingml/2006/main" xmlns:w14="http://schemas.microsoft.com/office/word/2010/wordml" xmlns:wpg="http://schemas.microsoft.com/office/word/2010/wordprocessingGroup" xmlns:wpi="http://schemas.microsoft.com/office/word/2010/wordprocessingInk" xmlns:wne="http://schemas.microsoft.com/office/word/2006/wordml" xmlns:wps="http://schemas.microsoft.com/office/word/2010/wordprocessingShape" mc:Ignorable="w14 wp14">
+<w:ftr xmlns:ve="http://schemas.openxmlformats.org/markup-compatibility/2006" xmlns:o="urn:schemas-microsoft-com:office:office" xmlns:r="http://schemas.openxmlformats.org/officeDocument/2006/relationships" xmlns:m="http://schemas.openxmlformats.org/officeDocument/2006/math" xmlns:v="urn:schemas-microsoft-com:vml" xmlns:wp="http://schemas.openxmlformats.org/drawingml/2006/wordprocessingDrawing" xmlns:w10="urn:schemas-microsoft-com:office:word" xmlns:w="http://schemas.openxmlformats.org/wordprocessingml/2006/main" xmlns:wne="http://schemas.microsoft.com/office/word/2006/wordml">
   <w:p>
     <w:pPr>
       <w:pStyle w:val="Pieddepage"/>
@@ -1876,7 +2022,6 @@
                     <w:dataBinding w:prefixMappings="xmlns:ns0='http://schemas.microsoft.com/office/2006/coverPageProps'" w:xpath="/ns0:CoverPageProperties[1]/ns0:CompanyAddress[1]" w:storeItemID="{55AF091B-3C7A-41E3-B477-F2FDAA23CFDA}"/>
                     <w:text w:multiLine="1"/>
                   </w:sdtPr>
-                  <w:sdtEndPr/>
                   <w:sdtContent>
                     <w:p>
                       <w:pPr>
@@ -1951,7 +2096,7 @@
                       <w:noProof/>
                       <w:color w:val="FFFFFF" w:themeColor="background1"/>
                     </w:rPr>
-                    <w:t>7</w:t>
+                    <w:t>5</w:t>
                   </w:r>
                   <w:r>
                     <w:rPr>
@@ -1972,7 +2117,7 @@
 </file>
 
 <file path=word/footer2.xml><?xml version="1.0" encoding="utf-8"?>
-<w:ftr xmlns:wpc="http://schemas.microsoft.com/office/word/2010/wordprocessingCanvas" xmlns:mc="http://schemas.openxmlformats.org/markup-compatibility/2006" xmlns:o="urn:schemas-microsoft-com:office:office" xmlns:r="http://schemas.openxmlformats.org/officeDocument/2006/relationships" xmlns:m="http://schemas.openxmlformats.org/officeDocument/2006/math" xmlns:v="urn:schemas-microsoft-com:vml" xmlns:wp14="http://schemas.microsoft.com/office/word/2010/wordprocessingDrawing" xmlns:wp="http://schemas.openxmlformats.org/drawingml/2006/wordprocessingDrawing" xmlns:w10="urn:schemas-microsoft-com:office:word" xmlns:w="http://schemas.openxmlformats.org/wordprocessingml/2006/main" xmlns:w14="http://schemas.microsoft.com/office/word/2010/wordml" xmlns:wpg="http://schemas.microsoft.com/office/word/2010/wordprocessingGroup" xmlns:wpi="http://schemas.microsoft.com/office/word/2010/wordprocessingInk" xmlns:wne="http://schemas.microsoft.com/office/word/2006/wordml" xmlns:wps="http://schemas.microsoft.com/office/word/2010/wordprocessingShape" mc:Ignorable="w14 wp14">
+<w:ftr xmlns:ve="http://schemas.openxmlformats.org/markup-compatibility/2006" xmlns:o="urn:schemas-microsoft-com:office:office" xmlns:r="http://schemas.openxmlformats.org/officeDocument/2006/relationships" xmlns:m="http://schemas.openxmlformats.org/officeDocument/2006/math" xmlns:v="urn:schemas-microsoft-com:vml" xmlns:wp="http://schemas.openxmlformats.org/drawingml/2006/wordprocessingDrawing" xmlns:w10="urn:schemas-microsoft-com:office:word" xmlns:w="http://schemas.openxmlformats.org/wordprocessingml/2006/main" xmlns:wne="http://schemas.microsoft.com/office/word/2006/wordml">
   <w:p>
     <w:pPr>
       <w:pStyle w:val="Pieddepage"/>
@@ -1988,7 +2133,7 @@
 </file>
 
 <file path=word/footnotes.xml><?xml version="1.0" encoding="utf-8"?>
-<w:footnotes xmlns:wpc="http://schemas.microsoft.com/office/word/2010/wordprocessingCanvas" xmlns:mc="http://schemas.openxmlformats.org/markup-compatibility/2006" xmlns:o="urn:schemas-microsoft-com:office:office" xmlns:r="http://schemas.openxmlformats.org/officeDocument/2006/relationships" xmlns:m="http://schemas.openxmlformats.org/officeDocument/2006/math" xmlns:v="urn:schemas-microsoft-com:vml" xmlns:wp14="http://schemas.microsoft.com/office/word/2010/wordprocessingDrawing" xmlns:wp="http://schemas.openxmlformats.org/drawingml/2006/wordprocessingDrawing" xmlns:w10="urn:schemas-microsoft-com:office:word" xmlns:w="http://schemas.openxmlformats.org/wordprocessingml/2006/main" xmlns:w14="http://schemas.microsoft.com/office/word/2010/wordml" xmlns:wpg="http://schemas.microsoft.com/office/word/2010/wordprocessingGroup" xmlns:wpi="http://schemas.microsoft.com/office/word/2010/wordprocessingInk" xmlns:wne="http://schemas.microsoft.com/office/word/2006/wordml" xmlns:wps="http://schemas.microsoft.com/office/word/2010/wordprocessingShape" mc:Ignorable="w14 wp14">
+<w:footnotes xmlns:ve="http://schemas.openxmlformats.org/markup-compatibility/2006" xmlns:o="urn:schemas-microsoft-com:office:office" xmlns:r="http://schemas.openxmlformats.org/officeDocument/2006/relationships" xmlns:m="http://schemas.openxmlformats.org/officeDocument/2006/math" xmlns:v="urn:schemas-microsoft-com:vml" xmlns:wp="http://schemas.openxmlformats.org/drawingml/2006/wordprocessingDrawing" xmlns:w10="urn:schemas-microsoft-com:office:word" xmlns:w="http://schemas.openxmlformats.org/wordprocessingml/2006/main" xmlns:wne="http://schemas.microsoft.com/office/word/2006/wordml">
   <w:footnote w:type="separator" w:id="-1">
     <w:p>
       <w:pPr>
@@ -2029,7 +2174,7 @@
 </file>
 
 <file path=word/header1.xml><?xml version="1.0" encoding="utf-8"?>
-<w:hdr xmlns:wpc="http://schemas.microsoft.com/office/word/2010/wordprocessingCanvas" xmlns:mc="http://schemas.openxmlformats.org/markup-compatibility/2006" xmlns:o="urn:schemas-microsoft-com:office:office" xmlns:r="http://schemas.openxmlformats.org/officeDocument/2006/relationships" xmlns:m="http://schemas.openxmlformats.org/officeDocument/2006/math" xmlns:v="urn:schemas-microsoft-com:vml" xmlns:wp14="http://schemas.microsoft.com/office/word/2010/wordprocessingDrawing" xmlns:wp="http://schemas.openxmlformats.org/drawingml/2006/wordprocessingDrawing" xmlns:w10="urn:schemas-microsoft-com:office:word" xmlns:w="http://schemas.openxmlformats.org/wordprocessingml/2006/main" xmlns:w14="http://schemas.microsoft.com/office/word/2010/wordml" xmlns:wpg="http://schemas.microsoft.com/office/word/2010/wordprocessingGroup" xmlns:wpi="http://schemas.microsoft.com/office/word/2010/wordprocessingInk" xmlns:wne="http://schemas.microsoft.com/office/word/2006/wordml" xmlns:wps="http://schemas.microsoft.com/office/word/2010/wordprocessingShape" mc:Ignorable="w14 wp14">
+<w:hdr xmlns:ve="http://schemas.openxmlformats.org/markup-compatibility/2006" xmlns:o="urn:schemas-microsoft-com:office:office" xmlns:r="http://schemas.openxmlformats.org/officeDocument/2006/relationships" xmlns:m="http://schemas.openxmlformats.org/officeDocument/2006/math" xmlns:v="urn:schemas-microsoft-com:vml" xmlns:wp="http://schemas.openxmlformats.org/drawingml/2006/wordprocessingDrawing" xmlns:w10="urn:schemas-microsoft-com:office:word" xmlns:w="http://schemas.openxmlformats.org/wordprocessingml/2006/main" xmlns:wne="http://schemas.microsoft.com/office/word/2006/wordml">
   <w:p>
     <w:pPr>
       <w:pStyle w:val="En-tte"/>
@@ -2137,7 +2282,7 @@
 </file>
 
 <file path=word/header2.xml><?xml version="1.0" encoding="utf-8"?>
-<w:hdr xmlns:wpc="http://schemas.microsoft.com/office/word/2010/wordprocessingCanvas" xmlns:mc="http://schemas.openxmlformats.org/markup-compatibility/2006" xmlns:o="urn:schemas-microsoft-com:office:office" xmlns:r="http://schemas.openxmlformats.org/officeDocument/2006/relationships" xmlns:m="http://schemas.openxmlformats.org/officeDocument/2006/math" xmlns:v="urn:schemas-microsoft-com:vml" xmlns:wp14="http://schemas.microsoft.com/office/word/2010/wordprocessingDrawing" xmlns:wp="http://schemas.openxmlformats.org/drawingml/2006/wordprocessingDrawing" xmlns:w10="urn:schemas-microsoft-com:office:word" xmlns:w="http://schemas.openxmlformats.org/wordprocessingml/2006/main" xmlns:w14="http://schemas.microsoft.com/office/word/2010/wordml" xmlns:wpg="http://schemas.microsoft.com/office/word/2010/wordprocessingGroup" xmlns:wpi="http://schemas.microsoft.com/office/word/2010/wordprocessingInk" xmlns:wne="http://schemas.microsoft.com/office/word/2006/wordml" xmlns:wps="http://schemas.microsoft.com/office/word/2010/wordprocessingShape" mc:Ignorable="w14 wp14">
+<w:hdr xmlns:ve="http://schemas.openxmlformats.org/markup-compatibility/2006" xmlns:o="urn:schemas-microsoft-com:office:office" xmlns:r="http://schemas.openxmlformats.org/officeDocument/2006/relationships" xmlns:m="http://schemas.openxmlformats.org/officeDocument/2006/math" xmlns:v="urn:schemas-microsoft-com:vml" xmlns:wp="http://schemas.openxmlformats.org/drawingml/2006/wordprocessingDrawing" xmlns:w10="urn:schemas-microsoft-com:office:word" xmlns:w="http://schemas.openxmlformats.org/wordprocessingml/2006/main" xmlns:wne="http://schemas.microsoft.com/office/word/2006/wordml">
   <w:p>
     <w:pPr>
       <w:pStyle w:val="En-tte"/>
@@ -2245,7 +2390,7 @@
 </file>
 
 <file path=word/numbering.xml><?xml version="1.0" encoding="utf-8"?>
-<w:numbering xmlns:wpc="http://schemas.microsoft.com/office/word/2010/wordprocessingCanvas" xmlns:mc="http://schemas.openxmlformats.org/markup-compatibility/2006" xmlns:o="urn:schemas-microsoft-com:office:office" xmlns:r="http://schemas.openxmlformats.org/officeDocument/2006/relationships" xmlns:m="http://schemas.openxmlformats.org/officeDocument/2006/math" xmlns:v="urn:schemas-microsoft-com:vml" xmlns:wp14="http://schemas.microsoft.com/office/word/2010/wordprocessingDrawing" xmlns:wp="http://schemas.openxmlformats.org/drawingml/2006/wordprocessingDrawing" xmlns:w10="urn:schemas-microsoft-com:office:word" xmlns:w="http://schemas.openxmlformats.org/wordprocessingml/2006/main" xmlns:w14="http://schemas.microsoft.com/office/word/2010/wordml" xmlns:wpg="http://schemas.microsoft.com/office/word/2010/wordprocessingGroup" xmlns:wpi="http://schemas.microsoft.com/office/word/2010/wordprocessingInk" xmlns:wne="http://schemas.microsoft.com/office/word/2006/wordml" xmlns:wps="http://schemas.microsoft.com/office/word/2010/wordprocessingShape" mc:Ignorable="w14 wp14">
+<w:numbering xmlns:ve="http://schemas.openxmlformats.org/markup-compatibility/2006" xmlns:o="urn:schemas-microsoft-com:office:office" xmlns:r="http://schemas.openxmlformats.org/officeDocument/2006/relationships" xmlns:m="http://schemas.openxmlformats.org/officeDocument/2006/math" xmlns:v="urn:schemas-microsoft-com:vml" xmlns:wp="http://schemas.openxmlformats.org/drawingml/2006/wordprocessingDrawing" xmlns:w10="urn:schemas-microsoft-com:office:word" xmlns:w="http://schemas.openxmlformats.org/wordprocessingml/2006/main" xmlns:wne="http://schemas.microsoft.com/office/word/2006/wordml">
   <w:abstractNum w:abstractNumId="0">
     <w:nsid w:val="073A6CC2"/>
     <w:multiLevelType w:val="hybridMultilevel"/>
@@ -2570,6 +2715,118 @@
     </w:lvl>
   </w:abstractNum>
   <w:abstractNum w:abstractNumId="3">
+    <w:nsid w:val="26B10B91"/>
+    <w:multiLevelType w:val="hybridMultilevel"/>
+    <w:tmpl w:val="84C036F4"/>
+    <w:lvl w:ilvl="0" w:tplc="C53C3946">
+      <w:numFmt w:val="bullet"/>
+      <w:lvlText w:val="-"/>
+      <w:lvlJc w:val="left"/>
+      <w:pPr>
+        <w:ind w:left="720" w:hanging="360"/>
+      </w:pPr>
+      <w:rPr>
+        <w:rFonts w:ascii="Arial" w:eastAsiaTheme="minorHAnsi" w:hAnsi="Arial" w:cs="Arial" w:hint="default"/>
+      </w:rPr>
+    </w:lvl>
+    <w:lvl w:ilvl="1" w:tplc="040C0003" w:tentative="1">
+      <w:start w:val="1"/>
+      <w:numFmt w:val="bullet"/>
+      <w:lvlText w:val="o"/>
+      <w:lvlJc w:val="left"/>
+      <w:pPr>
+        <w:ind w:left="1440" w:hanging="360"/>
+      </w:pPr>
+      <w:rPr>
+        <w:rFonts w:ascii="Courier New" w:hAnsi="Courier New" w:cs="Courier New" w:hint="default"/>
+      </w:rPr>
+    </w:lvl>
+    <w:lvl w:ilvl="2" w:tplc="040C0005" w:tentative="1">
+      <w:start w:val="1"/>
+      <w:numFmt w:val="bullet"/>
+      <w:lvlText w:val=""/>
+      <w:lvlJc w:val="left"/>
+      <w:pPr>
+        <w:ind w:left="2160" w:hanging="360"/>
+      </w:pPr>
+      <w:rPr>
+        <w:rFonts w:ascii="Wingdings" w:hAnsi="Wingdings" w:hint="default"/>
+      </w:rPr>
+    </w:lvl>
+    <w:lvl w:ilvl="3" w:tplc="040C0001" w:tentative="1">
+      <w:start w:val="1"/>
+      <w:numFmt w:val="bullet"/>
+      <w:lvlText w:val=""/>
+      <w:lvlJc w:val="left"/>
+      <w:pPr>
+        <w:ind w:left="2880" w:hanging="360"/>
+      </w:pPr>
+      <w:rPr>
+        <w:rFonts w:ascii="Symbol" w:hAnsi="Symbol" w:hint="default"/>
+      </w:rPr>
+    </w:lvl>
+    <w:lvl w:ilvl="4" w:tplc="040C0003" w:tentative="1">
+      <w:start w:val="1"/>
+      <w:numFmt w:val="bullet"/>
+      <w:lvlText w:val="o"/>
+      <w:lvlJc w:val="left"/>
+      <w:pPr>
+        <w:ind w:left="3600" w:hanging="360"/>
+      </w:pPr>
+      <w:rPr>
+        <w:rFonts w:ascii="Courier New" w:hAnsi="Courier New" w:cs="Courier New" w:hint="default"/>
+      </w:rPr>
+    </w:lvl>
+    <w:lvl w:ilvl="5" w:tplc="040C0005" w:tentative="1">
+      <w:start w:val="1"/>
+      <w:numFmt w:val="bullet"/>
+      <w:lvlText w:val=""/>
+      <w:lvlJc w:val="left"/>
+      <w:pPr>
+        <w:ind w:left="4320" w:hanging="360"/>
+      </w:pPr>
+      <w:rPr>
+        <w:rFonts w:ascii="Wingdings" w:hAnsi="Wingdings" w:hint="default"/>
+      </w:rPr>
+    </w:lvl>
+    <w:lvl w:ilvl="6" w:tplc="040C0001" w:tentative="1">
+      <w:start w:val="1"/>
+      <w:numFmt w:val="bullet"/>
+      <w:lvlText w:val=""/>
+      <w:lvlJc w:val="left"/>
+      <w:pPr>
+        <w:ind w:left="5040" w:hanging="360"/>
+      </w:pPr>
+      <w:rPr>
+        <w:rFonts w:ascii="Symbol" w:hAnsi="Symbol" w:hint="default"/>
+      </w:rPr>
+    </w:lvl>
+    <w:lvl w:ilvl="7" w:tplc="040C0003" w:tentative="1">
+      <w:start w:val="1"/>
+      <w:numFmt w:val="bullet"/>
+      <w:lvlText w:val="o"/>
+      <w:lvlJc w:val="left"/>
+      <w:pPr>
+        <w:ind w:left="5760" w:hanging="360"/>
+      </w:pPr>
+      <w:rPr>
+        <w:rFonts w:ascii="Courier New" w:hAnsi="Courier New" w:cs="Courier New" w:hint="default"/>
+      </w:rPr>
+    </w:lvl>
+    <w:lvl w:ilvl="8" w:tplc="040C0005" w:tentative="1">
+      <w:start w:val="1"/>
+      <w:numFmt w:val="bullet"/>
+      <w:lvlText w:val=""/>
+      <w:lvlJc w:val="left"/>
+      <w:pPr>
+        <w:ind w:left="6480" w:hanging="360"/>
+      </w:pPr>
+      <w:rPr>
+        <w:rFonts w:ascii="Wingdings" w:hAnsi="Wingdings" w:hint="default"/>
+      </w:rPr>
+    </w:lvl>
+  </w:abstractNum>
+  <w:abstractNum w:abstractNumId="4">
     <w:nsid w:val="61C4724C"/>
     <w:multiLevelType w:val="hybridMultilevel"/>
     <w:tmpl w:val="B3BE089A"/>
@@ -2681,7 +2938,7 @@
       </w:rPr>
     </w:lvl>
   </w:abstractNum>
-  <w:abstractNum w:abstractNumId="4">
+  <w:abstractNum w:abstractNumId="5">
     <w:nsid w:val="6BF90FFA"/>
     <w:multiLevelType w:val="hybridMultilevel"/>
     <w:tmpl w:val="0DD29074"/>
@@ -2793,7 +3050,7 @@
       </w:rPr>
     </w:lvl>
   </w:abstractNum>
-  <w:abstractNum w:abstractNumId="5">
+  <w:abstractNum w:abstractNumId="6">
     <w:nsid w:val="71FF0BE5"/>
     <w:multiLevelType w:val="hybridMultilevel"/>
     <w:tmpl w:val="2C1A284A"/>
@@ -2909,13 +3166,13 @@
     <w:abstractNumId w:val="0"/>
   </w:num>
   <w:num w:numId="2">
-    <w:abstractNumId w:val="3"/>
+    <w:abstractNumId w:val="4"/>
   </w:num>
   <w:num w:numId="3">
     <w:abstractNumId w:val="1"/>
   </w:num>
   <w:num w:numId="4">
-    <w:abstractNumId w:val="5"/>
+    <w:abstractNumId w:val="6"/>
   </w:num>
   <w:num w:numId="5">
     <w:abstractNumId w:val="2"/>
@@ -2939,13 +3196,16 @@
     </w:lvlOverride>
   </w:num>
   <w:num w:numId="9">
-    <w:abstractNumId w:val="4"/>
+    <w:abstractNumId w:val="5"/>
+  </w:num>
+  <w:num w:numId="10">
+    <w:abstractNumId w:val="3"/>
   </w:num>
 </w:numbering>
 </file>
 
 <file path=word/styles.xml><?xml version="1.0" encoding="utf-8"?>
-<w:styles xmlns:mc="http://schemas.openxmlformats.org/markup-compatibility/2006" xmlns:r="http://schemas.openxmlformats.org/officeDocument/2006/relationships" xmlns:w="http://schemas.openxmlformats.org/wordprocessingml/2006/main" xmlns:w14="http://schemas.microsoft.com/office/word/2010/wordml" mc:Ignorable="w14">
+<w:styles xmlns:r="http://schemas.openxmlformats.org/officeDocument/2006/relationships" xmlns:w="http://schemas.openxmlformats.org/wordprocessingml/2006/main">
   <w:docDefaults>
     <w:rPrDefault>
       <w:rPr>
@@ -3228,6 +3488,7 @@
     <w:uiPriority w:val="99"/>
     <w:semiHidden/>
     <w:unhideWhenUsed/>
+    <w:qFormat/>
     <w:tblPr>
       <w:tblInd w:w="0" w:type="dxa"/>
       <w:tblCellMar>
@@ -4460,7 +4721,7 @@
         </a:ln>
         <a:extLst>
           <a:ext uri="{909E8E84-426E-40DD-AFC4-6F175D3DCCD1}">
-            <a14:hiddenFill xmlns:a14="http://schemas.microsoft.com/office/drawing/2010/main">
+            <a14:hiddenFill xmlns:a14="http://schemas.microsoft.com/office/drawing/2010/main" xmlns="">
               <a:solidFill>
                 <a:srgbClr val="FFFFFF"/>
               </a:solidFill>
@@ -4502,7 +4763,7 @@
 </file>
 
 <file path=customXml/itemProps2.xml><?xml version="1.0" encoding="utf-8"?>
-<ds:datastoreItem xmlns:ds="http://schemas.openxmlformats.org/officeDocument/2006/customXml" ds:itemID="{E955C586-C7BD-4C18-822E-C1CD1A9AAC5D}">
+<ds:datastoreItem xmlns:ds="http://schemas.openxmlformats.org/officeDocument/2006/customXml" ds:itemID="{6B1F1EFC-488C-4878-B3BB-27BBD16432E7}">
   <ds:schemaRefs>
     <ds:schemaRef ds:uri="http://schemas.openxmlformats.org/officeDocument/2006/bibliography"/>
   </ds:schemaRefs>

</xml_diff>

<commit_message>
update rapport + create semaine 16
</commit_message>
<xml_diff>
--- a/Maxime_Rose_Memoire.docx
+++ b/Maxime_Rose_Memoire.docx
@@ -324,16 +324,8 @@
         <w:rPr>
           <w:color w:val="7F7F7F" w:themeColor="text1" w:themeTint="80"/>
         </w:rPr>
-        <w:t xml:space="preserve"> L. </w:t>
-      </w:r>
-      <w:proofErr w:type="spellStart"/>
-      <w:r>
-        <w:rPr>
-          <w:color w:val="7F7F7F" w:themeColor="text1" w:themeTint="80"/>
-        </w:rPr>
-        <w:t>Devendeville</w:t>
-      </w:r>
-      <w:proofErr w:type="spellEnd"/>
+        <w:t xml:space="preserve"> L. Devendeville</w:t>
+      </w:r>
     </w:p>
     <w:p>
       <w:pPr>
@@ -433,7 +425,6 @@
         <w:pStyle w:val="Titre1"/>
       </w:pPr>
       <w:bookmarkStart w:id="5" w:name="_Toc443318415"/>
-      <w:proofErr w:type="spellStart"/>
       <w:r>
         <w:t>Avant-</w:t>
       </w:r>
@@ -441,7 +432,6 @@
         <w:t>Propos</w:t>
       </w:r>
       <w:bookmarkEnd w:id="5"/>
-      <w:proofErr w:type="spellEnd"/>
     </w:p>
     <w:p/>
     <w:p/>
@@ -483,15 +473,7 @@
         <w:t xml:space="preserve"> Et plus particulièrement </w:t>
       </w:r>
       <w:r>
-        <w:t xml:space="preserve">Laure </w:t>
-      </w:r>
-      <w:proofErr w:type="spellStart"/>
-      <w:r>
-        <w:t>Devendeville</w:t>
-      </w:r>
-      <w:proofErr w:type="spellEnd"/>
-      <w:r>
-        <w:t>, ma</w:t>
+        <w:t>Laure Devendeville, ma</w:t>
       </w:r>
       <w:r>
         <w:t xml:space="preserve"> tutr</w:t>
@@ -1213,26 +1195,10 @@
     </w:p>
     <w:p>
       <w:r>
-        <w:t xml:space="preserve">Je fais partie </w:t>
-      </w:r>
-      <w:proofErr w:type="gramStart"/>
-      <w:r>
-        <w:t>de la</w:t>
-      </w:r>
-      <w:proofErr w:type="gramEnd"/>
-      <w:r>
-        <w:t xml:space="preserve"> business team des Nouvelles Technologies de l’Information et de l’Internet</w:t>
-      </w:r>
-      <w:r>
-        <w:t>, et plus particulièrement de l’équipe IT-</w:t>
-      </w:r>
-      <w:proofErr w:type="spellStart"/>
-      <w:r>
-        <w:t>ToolBox</w:t>
-      </w:r>
-      <w:proofErr w:type="spellEnd"/>
-      <w:r>
-        <w:t xml:space="preserve">. Cette équipe est </w:t>
+        <w:t>Je fais partie de la business team des Nouvelles Technologies de l’Information et de l’Internet</w:t>
+      </w:r>
+      <w:r>
+        <w:t xml:space="preserve">, et plus particulièrement de l’équipe IT-ToolBox. Cette équipe est </w:t>
       </w:r>
       <w:r>
         <w:t>composée</w:t>
@@ -1375,7 +1341,7 @@
                     <a:blip r:embed="rId11" cstate="print">
                       <a:extLst>
                         <a:ext uri="{28A0092B-C50C-407E-A947-70E740481C1C}">
-                          <a14:useLocalDpi xmlns:a14="http://schemas.microsoft.com/office/drawing/2010/main" xmlns:wps="http://schemas.microsoft.com/office/word/2010/wordprocessingShape" xmlns:wpi="http://schemas.microsoft.com/office/word/2010/wordprocessingInk" xmlns:wpg="http://schemas.microsoft.com/office/word/2010/wordprocessingGroup" xmlns:w14="http://schemas.microsoft.com/office/word/2010/wordml" xmlns:w="http://schemas.openxmlformats.org/wordprocessingml/2006/main" xmlns:w10="urn:schemas-microsoft-com:office:word" xmlns:wp14="http://schemas.microsoft.com/office/word/2010/wordprocessingDrawing" xmlns:v="urn:schemas-microsoft-com:vml" xmlns:o="urn:schemas-microsoft-com:office:office" xmlns:mc="http://schemas.openxmlformats.org/markup-compatibility/2006" xmlns:wpc="http://schemas.microsoft.com/office/word/2010/wordprocessingCanvas" xmlns="" val="0"/>
+                          <a14:useLocalDpi xmlns="" xmlns:wpc="http://schemas.microsoft.com/office/word/2010/wordprocessingCanvas" xmlns:mc="http://schemas.openxmlformats.org/markup-compatibility/2006" xmlns:o="urn:schemas-microsoft-com:office:office" xmlns:v="urn:schemas-microsoft-com:vml" xmlns:wp14="http://schemas.microsoft.com/office/word/2010/wordprocessingDrawing" xmlns:w10="urn:schemas-microsoft-com:office:word" xmlns:w="http://schemas.openxmlformats.org/wordprocessingml/2006/main" xmlns:w14="http://schemas.microsoft.com/office/word/2010/wordml" xmlns:wpg="http://schemas.microsoft.com/office/word/2010/wordprocessingGroup" xmlns:wpi="http://schemas.microsoft.com/office/word/2010/wordprocessingInk" xmlns:wps="http://schemas.microsoft.com/office/word/2010/wordprocessingShape" xmlns:a14="http://schemas.microsoft.com/office/drawing/2010/main" val="0"/>
                         </a:ext>
                       </a:extLst>
                     </a:blip>
@@ -1562,13 +1528,8 @@
         </w:numPr>
       </w:pPr>
       <w:r>
-        <w:t xml:space="preserve">Projet : </w:t>
-      </w:r>
-      <w:proofErr w:type="spellStart"/>
-      <w:r>
-        <w:t>Maven</w:t>
-      </w:r>
-      <w:proofErr w:type="spellEnd"/>
+        <w:t>Projet : Maven</w:t>
+      </w:r>
     </w:p>
     <w:p>
       <w:pPr>
@@ -1578,21 +1539,8 @@
           <w:numId w:val="10"/>
         </w:numPr>
       </w:pPr>
-      <w:proofErr w:type="spellStart"/>
-      <w:r>
-        <w:t>Versionning</w:t>
-      </w:r>
-      <w:proofErr w:type="spellEnd"/>
-      <w:r>
-        <w:t xml:space="preserve"> : Git (au </w:t>
-      </w:r>
-      <w:proofErr w:type="spellStart"/>
-      <w:r>
-        <w:t>debut</w:t>
-      </w:r>
-      <w:proofErr w:type="spellEnd"/>
-      <w:r>
-        <w:t xml:space="preserve"> SVN)</w:t>
+      <w:r>
+        <w:t>Versionning : Git (au debut SVN)</w:t>
       </w:r>
     </w:p>
     <w:p>
@@ -1604,13 +1552,8 @@
         </w:numPr>
       </w:pPr>
       <w:r>
-        <w:t xml:space="preserve">Gestion de projet : </w:t>
-      </w:r>
-      <w:proofErr w:type="spellStart"/>
-      <w:r>
-        <w:t>Redmine</w:t>
-      </w:r>
-      <w:proofErr w:type="spellEnd"/>
+        <w:t>Gestion de projet : Redmine</w:t>
+      </w:r>
     </w:p>
     <w:p/>
     <w:p>
@@ -1658,15 +1601,7 @@
         <w:t>nommée</w:t>
       </w:r>
       <w:r>
-        <w:t xml:space="preserve"> </w:t>
-      </w:r>
-      <w:proofErr w:type="spellStart"/>
-      <w:r>
-        <w:t>OpenFramework</w:t>
-      </w:r>
-      <w:proofErr w:type="spellEnd"/>
-      <w:r>
-        <w:t xml:space="preserve"> (OF) qui permet de collecter des flux dans le parc d’application d’une entreprise. Ce grand nombre de </w:t>
+        <w:t xml:space="preserve"> OpenFramework (OF) qui permet de collecter des flux dans le parc d’application d’une entreprise. Ce grand nombre de </w:t>
       </w:r>
       <w:r>
         <w:t>données</w:t>
@@ -1724,15 +1659,7 @@
         <w:t>Framework</w:t>
       </w:r>
       <w:r>
-        <w:t xml:space="preserve"> </w:t>
-      </w:r>
-      <w:proofErr w:type="spellStart"/>
-      <w:r>
-        <w:t>Spring</w:t>
-      </w:r>
-      <w:proofErr w:type="spellEnd"/>
-      <w:r>
-        <w:t xml:space="preserve"> Data, qui va collecter les flux</w:t>
+        <w:t xml:space="preserve"> Spring Data, qui va collecter les flux</w:t>
       </w:r>
       <w:r>
         <w:t xml:space="preserve"> venant d’un ESB</w:t>
@@ -1744,34 +1671,10 @@
         <w:footnoteReference w:id="1"/>
       </w:r>
       <w:r>
-        <w:t xml:space="preserve">, et les insérer dans le moteur de recherche, </w:t>
-      </w:r>
-      <w:proofErr w:type="spellStart"/>
-      <w:r>
-        <w:t>ElasticSearch</w:t>
-      </w:r>
-      <w:proofErr w:type="spellEnd"/>
-      <w:r>
-        <w:t xml:space="preserve">. Le second projet est une application web utilisant </w:t>
-      </w:r>
-      <w:proofErr w:type="spellStart"/>
-      <w:r>
-        <w:t>AngularJS</w:t>
-      </w:r>
-      <w:proofErr w:type="spellEnd"/>
-      <w:r>
-        <w:t>, qui va chercher les données</w:t>
-      </w:r>
-      <w:r>
-        <w:t xml:space="preserve"> dans </w:t>
-      </w:r>
-      <w:proofErr w:type="spellStart"/>
-      <w:r>
-        <w:t>ElasticSearch</w:t>
-      </w:r>
-      <w:proofErr w:type="spellEnd"/>
-      <w:r>
-        <w:t>, pour les afficher</w:t>
+        <w:t>, et les insérer dans le moteur de recherche, ElasticSearch. Le second projet est une application web utilisant AngularJS, qui va chercher les données</w:t>
+      </w:r>
+      <w:r>
+        <w:t xml:space="preserve"> dans ElasticSearch, pour les afficher</w:t>
       </w:r>
       <w:r>
         <w:t xml:space="preserve"> dans l’interface web</w:t>
@@ -1804,19 +1707,71 @@
         <w:spacing w:after="200"/>
         <w:jc w:val="left"/>
       </w:pPr>
-      <w:proofErr w:type="gramStart"/>
-      <w:r>
-        <w:t>[ Le</w:t>
-      </w:r>
-      <w:proofErr w:type="gramEnd"/>
-      <w:r>
-        <w:t xml:space="preserve"> gros du rapport ]</w:t>
+      <w:r>
+        <w:t>[ Le gros du rapport ]</w:t>
       </w:r>
       <w:r>
         <w:t xml:space="preserve">    TEST</w:t>
       </w:r>
       <w:bookmarkStart w:id="13" w:name="_GoBack"/>
       <w:bookmarkEnd w:id="13"/>
+    </w:p>
+    <w:p>
+      <w:pPr>
+        <w:spacing w:after="200"/>
+        <w:jc w:val="left"/>
+      </w:pPr>
+    </w:p>
+    <w:p>
+      <w:pPr>
+        <w:spacing w:after="200"/>
+        <w:jc w:val="left"/>
+      </w:pPr>
+      <w:r>
+        <w:t>Présenter Redmine</w:t>
+      </w:r>
+    </w:p>
+    <w:p>
+      <w:pPr>
+        <w:pStyle w:val="Paragraphedeliste"/>
+        <w:numPr>
+          <w:ilvl w:val="0"/>
+          <w:numId w:val="10"/>
+        </w:numPr>
+        <w:spacing w:after="200"/>
+        <w:jc w:val="left"/>
+      </w:pPr>
+      <w:r>
+        <w:t>Workflow</w:t>
+      </w:r>
+    </w:p>
+    <w:p>
+      <w:pPr>
+        <w:pStyle w:val="Paragraphedeliste"/>
+        <w:numPr>
+          <w:ilvl w:val="0"/>
+          <w:numId w:val="10"/>
+        </w:numPr>
+        <w:spacing w:after="200"/>
+        <w:jc w:val="left"/>
+      </w:pPr>
+      <w:r>
+        <w:t>Utilisation</w:t>
+      </w:r>
+    </w:p>
+    <w:p>
+      <w:pPr>
+        <w:pStyle w:val="Paragraphedeliste"/>
+        <w:numPr>
+          <w:ilvl w:val="0"/>
+          <w:numId w:val="10"/>
+        </w:numPr>
+        <w:spacing w:after="200"/>
+        <w:jc w:val="left"/>
+      </w:pPr>
+      <w:r>
+        <w:t>Screenshot</w:t>
+      </w:r>
     </w:p>
     <w:p>
       <w:pPr>
@@ -2096,7 +2051,7 @@
                       <w:noProof/>
                       <w:color w:val="FFFFFF" w:themeColor="background1"/>
                     </w:rPr>
-                    <w:t>5</w:t>
+                    <w:t>7</w:t>
                   </w:r>
                   <w:r>
                     <w:rPr>
@@ -4721,7 +4676,7 @@
         </a:ln>
         <a:extLst>
           <a:ext uri="{909E8E84-426E-40DD-AFC4-6F175D3DCCD1}">
-            <a14:hiddenFill xmlns:a14="http://schemas.microsoft.com/office/drawing/2010/main" xmlns="">
+            <a14:hiddenFill xmlns="" xmlns:a14="http://schemas.microsoft.com/office/drawing/2010/main">
               <a:solidFill>
                 <a:srgbClr val="FFFFFF"/>
               </a:solidFill>
@@ -4763,7 +4718,7 @@
 </file>
 
 <file path=customXml/itemProps2.xml><?xml version="1.0" encoding="utf-8"?>
-<ds:datastoreItem xmlns:ds="http://schemas.openxmlformats.org/officeDocument/2006/customXml" ds:itemID="{6B1F1EFC-488C-4878-B3BB-27BBD16432E7}">
+<ds:datastoreItem xmlns:ds="http://schemas.openxmlformats.org/officeDocument/2006/customXml" ds:itemID="{F9D96076-81BF-4840-AE23-70576A08F187}">
   <ds:schemaRefs>
     <ds:schemaRef ds:uri="http://schemas.openxmlformats.org/officeDocument/2006/bibliography"/>
   </ds:schemaRefs>

</xml_diff>